<commit_message>
Modified interview plan and added data preparation report files to the repositoruy
</commit_message>
<xml_diff>
--- a/DATA-650/Week2/Interview Plan.docx
+++ b/DATA-650/Week2/Interview Plan.docx
@@ -95,13 +95,7 @@
     </w:p>
     <w:p>
       <w:r>
-        <w:t xml:space="preserve">I will reach out via </w:t>
-      </w:r>
-      <w:r>
-        <w:t>the internal</w:t>
-      </w:r>
-      <w:r>
-        <w:t xml:space="preserve"> HCA email system and follow up with a phone call if needed.</w:t>
+        <w:t>I will reach out via the internal HCA email system and follow up with a phone call if needed.</w:t>
       </w:r>
     </w:p>
     <w:p>
@@ -126,7 +120,7 @@
       </w:r>
       <w:proofErr w:type="spellEnd"/>
       <w:r>
-        <w:t xml:space="preserve"> works in a technical leadership role within a large healthcare system, which aligns directly with my background at HCA and my long-term goal of improving clinical outcomes through data-driven solutions.</w:t>
+        <w:t xml:space="preserve"> oversees technical operations across two HCA hospitals, aligning with my healthcare analytics background and interest in integrating IT with clinical workflows.</w:t>
       </w:r>
     </w:p>
     <w:p>
@@ -146,7 +140,19 @@
     </w:p>
     <w:p>
       <w:r>
-        <w:t>I hope to understand how technical managers integrate data projects into hospital operations, collaborate across clinical and IT domains, and apply analytics to drive both compliance and innovation.</w:t>
+        <w:t xml:space="preserve">I hope to understand how technical leaders in healthcare balance infrastructure </w:t>
+      </w:r>
+      <w:r>
+        <w:t>need</w:t>
+      </w:r>
+      <w:r>
+        <w:t xml:space="preserve"> </w:t>
+      </w:r>
+      <w:r>
+        <w:t xml:space="preserve">and </w:t>
+      </w:r>
+      <w:r>
+        <w:t>patient care goals, especially when coordinating across multiple facilities.</w:t>
       </w:r>
     </w:p>
     <w:p>
@@ -172,13 +178,8 @@
           <w:numId w:val="1"/>
         </w:numPr>
       </w:pPr>
-      <w:proofErr w:type="spellStart"/>
-      <w:r>
-        <w:t>Tinju</w:t>
-      </w:r>
-      <w:proofErr w:type="spellEnd"/>
-      <w:r>
-        <w:t>, I see you manage technical services across multiple HCA campuses. How do you prioritize and integrate data-driven projects (like EHR optimizations or predictive maintenance) within a hospital setting?</w:t>
+      <w:r>
+        <w:t>How does your team’s technical work contribute to HCA’s broader goals in patient care and operational efficiency?</w:t>
       </w:r>
     </w:p>
     <w:p>
@@ -190,7 +191,7 @@
         </w:numPr>
       </w:pPr>
       <w:r>
-        <w:t>How do you work with clinicians, IT, and analytics teams to translate analytics insights into actionable improvements in patient care or operations?</w:t>
+        <w:t>In your role, how do you bridge communication between clinical staff, technical teams, and hospital administration when rolling out new systems or data tools?</w:t>
       </w:r>
     </w:p>
     <w:p>
@@ -202,15 +203,7 @@
         </w:numPr>
       </w:pPr>
       <w:r>
-        <w:t xml:space="preserve">With the rise </w:t>
-      </w:r>
-      <w:proofErr w:type="gramStart"/>
-      <w:r>
-        <w:t>of</w:t>
-      </w:r>
-      <w:proofErr w:type="gramEnd"/>
-      <w:r>
-        <w:t xml:space="preserve"> AI and predictive analytics in healthcare, how has your team begun adopting or piloting these tools? Any early wins or lessons?</w:t>
+        <w:t>Can you share an example of a time when analytics or technical infrastructure directly influenced a hospital decision or workflow improvement?</w:t>
       </w:r>
     </w:p>
     <w:p>
@@ -222,7 +215,7 @@
         </w:numPr>
       </w:pPr>
       <w:r>
-        <w:t>In a highly regulated setting like HCA, what strategies do you use to ensure data accuracy, governance, and compliance across sites?</w:t>
+        <w:t>How do you prioritize technical service projects across multiple facilities like Clear Lake and Mainland? What factors shape urgency and scope?</w:t>
       </w:r>
     </w:p>
     <w:p>
@@ -234,13 +227,7 @@
         </w:numPr>
       </w:pPr>
       <w:r>
-        <w:t xml:space="preserve">As a manager, how do you mentor or develop technical </w:t>
-      </w:r>
-      <w:r>
-        <w:t xml:space="preserve">talents, </w:t>
-      </w:r>
-      <w:r>
-        <w:t>especially those transitioning from tech roles into healthcare analytics?</w:t>
+        <w:t>What platforms or systems (e.g., EHRs, asset management, reporting tools) are most integral to your daily operations?</w:t>
       </w:r>
     </w:p>
     <w:p>
@@ -252,7 +239,7 @@
         </w:numPr>
       </w:pPr>
       <w:r>
-        <w:t>What competencies—technical, interpersonal, or domain-specific—would you advise a data analytics grad to invest in if they wanted to enter healthcare IT?</w:t>
+        <w:t>What trends or innovations in healthcare IT are you most excited about right now, especially those that intersect with analytics or patient care delivery?</w:t>
       </w:r>
     </w:p>
     <w:p>
@@ -264,9 +251,16 @@
         </w:numPr>
       </w:pPr>
       <w:r>
-        <w:t>How has the scope of technical services and analytics support at HCA shifted over the past few years, and what’s on your radar for the next two to three?</w:t>
-      </w:r>
-    </w:p>
+        <w:t xml:space="preserve">What advice would you give to someone with a data background who’s looking to work in </w:t>
+      </w:r>
+      <w:r>
+        <w:t xml:space="preserve">healthcare, </w:t>
+      </w:r>
+      <w:r>
+        <w:t>especially within hospital systems like HCA?</w:t>
+      </w:r>
+    </w:p>
+    <w:p/>
     <w:p>
       <w:pPr>
         <w:pStyle w:val="Heading2"/>
@@ -314,13 +308,7 @@
         <w:t>Alex Freberg</w:t>
       </w:r>
       <w:r>
-        <w:t xml:space="preserve">, Founder of AnalystBuilder.com and YouTuber </w:t>
-      </w:r>
-      <w:r>
-        <w:t>“</w:t>
-      </w:r>
-      <w:r>
-        <w:t xml:space="preserve">Alex </w:t>
+        <w:t xml:space="preserve">, Founder of AnalystBuilder.com and YouTuber “Alex </w:t>
       </w:r>
       <w:proofErr w:type="gramStart"/>
       <w:r>
@@ -328,10 +316,7 @@
       </w:r>
       <w:proofErr w:type="gramEnd"/>
       <w:r>
-        <w:t xml:space="preserve"> Analyst</w:t>
-      </w:r>
-      <w:r>
-        <w:t>”</w:t>
+        <w:t xml:space="preserve"> Analyst”</w:t>
       </w:r>
     </w:p>
     <w:p>
@@ -351,13 +336,7 @@
     </w:p>
     <w:p>
       <w:r>
-        <w:t xml:space="preserve">I will message Alex via LinkedIn </w:t>
-      </w:r>
-      <w:r>
-        <w:t>and</w:t>
-      </w:r>
-      <w:r>
-        <w:t xml:space="preserve"> engage with his public content through YouTube or his website prior to reaching out.</w:t>
+        <w:t>I will message Alex via LinkedIn and engage with his public content through YouTube or his website prior to reaching out.</w:t>
       </w:r>
     </w:p>
     <w:p>
@@ -377,7 +356,7 @@
     </w:p>
     <w:p>
       <w:r>
-        <w:t>Alex is widely known for breaking down data analytics concepts in a beginner-friendly way. As someone transitioning from healthcare and IT into analytics, I value his insights on practical learning strategies and portfolio development.</w:t>
+        <w:t>Alex’s work in data education directly supports my goal of building strong applied analytics skills, and I appreciate his transparency around the analytics career journey.</w:t>
       </w:r>
     </w:p>
     <w:p>
@@ -397,7 +376,7 @@
     </w:p>
     <w:p>
       <w:r>
-        <w:t>I hope to gain a better understanding of how to effectively showcase my projects and build a compelling analytics portfolio, as well as hear his perspective on the most in-demand tools and trends shaping the field.</w:t>
+        <w:t>I want to gain perspective on how to transition from learning analytics to applying it effectively in real-world settings and understand how content creation influences the learning process.</w:t>
       </w:r>
     </w:p>
     <w:p>
@@ -424,7 +403,7 @@
         </w:numPr>
       </w:pPr>
       <w:r>
-        <w:t>Alex, your YouTube channel covers trends in analytics. What emerging methods, industries, or tools are you most excited about right now?</w:t>
+        <w:t>What motivated you to transition from working as an analyst to founding Analyst Builder and running a YouTube channel?</w:t>
       </w:r>
     </w:p>
     <w:p>
@@ -436,7 +415,7 @@
         </w:numPr>
       </w:pPr>
       <w:r>
-        <w:t>In your experience teaching analytics, what strategies help learners move from textbook mastery to solving messy, real-world data problems?</w:t>
+        <w:t>What are some misconceptions aspiring analysts have about the field, and how do you address these in your educational content?</w:t>
       </w:r>
     </w:p>
     <w:p>
@@ -448,15 +427,13 @@
         </w:numPr>
       </w:pPr>
       <w:r>
-        <w:t xml:space="preserve">With </w:t>
-      </w:r>
-      <w:proofErr w:type="spellStart"/>
-      <w:r>
-        <w:t>AnalystBuilder</w:t>
-      </w:r>
-      <w:proofErr w:type="spellEnd"/>
-      <w:r>
-        <w:t>, how do you advise students on building standout portfolios or case studies—especially for remote or personal projects?</w:t>
+        <w:t xml:space="preserve">How do you see the role of </w:t>
+      </w:r>
+      <w:r>
+        <w:t>modern</w:t>
+      </w:r>
+      <w:r>
+        <w:t xml:space="preserve"> data analyst evolving as organizations adopt automation and advanced analytics?</w:t>
       </w:r>
     </w:p>
     <w:p>
@@ -468,13 +445,7 @@
         </w:numPr>
       </w:pPr>
       <w:r>
-        <w:t xml:space="preserve">You’ve worked across many tools—Power BI, Snowflake, Python, SQL. Which combinations do you see as </w:t>
-      </w:r>
-      <w:r>
-        <w:t>the most</w:t>
-      </w:r>
-      <w:r>
-        <w:t xml:space="preserve"> valuable for aspiring analysts in 2025?</w:t>
+        <w:t>Which tools (e.g., SQL, Tableau, Python) do you believe offer the greatest value for aspiring analysts today?</w:t>
       </w:r>
     </w:p>
     <w:p>
@@ -486,7 +457,7 @@
         </w:numPr>
       </w:pPr>
       <w:r>
-        <w:t>Can you share an example of a student or client whose transformation—through your program—stands out, and what key steps led to their success?</w:t>
+        <w:t>How do you design real-world learning experiences on Analyst Builder, and what skills do you consider essential?</w:t>
       </w:r>
     </w:p>
     <w:p>
@@ -498,7 +469,7 @@
         </w:numPr>
       </w:pPr>
       <w:r>
-        <w:t>What makes a data analytics course or workshop truly effective, in your opinion? Have you adjusted your methodology based on feedback or outcomes?</w:t>
+        <w:t>What advice do you have for students looking to improve their data storytelling and presentation skills?</w:t>
       </w:r>
     </w:p>
     <w:p>
@@ -510,7 +481,7 @@
         </w:numPr>
       </w:pPr>
       <w:r>
-        <w:t>For someone transitioning from a non-analytics background into data analytics, what are three must-do experiences to gain confidence?</w:t>
+        <w:t>What’s a lesson you learned early in your analytics career that now informs how you mentor others?</w:t>
       </w:r>
     </w:p>
     <w:p/>
@@ -602,7 +573,7 @@
     </w:p>
     <w:p>
       <w:r>
-        <w:t>Dawn has deep experience as a data scientist at two of the world’s most data-driven companies. Her current work in interview coaching is especially valuable as I prepare for future technical interviews.</w:t>
+        <w:t>Dawn’s career spans both top-tier tech companies and coaching roles, offering insight into technical excellence, communication, and career readiness—key interests for my development.</w:t>
       </w:r>
     </w:p>
     <w:p>
@@ -622,7 +593,7 @@
     </w:p>
     <w:p>
       <w:r>
-        <w:t>I’d like to learn about the technical expectations in big tech interviews, common candidate pitfalls, and how to best communicate my value through projects and case studies.</w:t>
+        <w:t>I aim to better understand what top companies value in data science roles and how to prepare for technical interviews and ethical data challenges.</w:t>
       </w:r>
     </w:p>
     <w:p>
@@ -649,7 +620,7 @@
         </w:numPr>
       </w:pPr>
       <w:r>
-        <w:t>Dawn, having worked at Meta and Amazon on data science initiatives, what problem scales or culture differences shaped how you approached analytics?</w:t>
+        <w:t>How did your experience at Meta and Amazon shape your problem-solving approach, and how has that influenced your coaching work with Interview Master?</w:t>
       </w:r>
     </w:p>
     <w:p>
@@ -661,13 +632,7 @@
         </w:numPr>
       </w:pPr>
       <w:r>
-        <w:t xml:space="preserve">What kind of technical </w:t>
-      </w:r>
-      <w:r>
-        <w:t>deposits</w:t>
-      </w:r>
-      <w:r>
-        <w:t>, ML modeling, causality analysis, experimentation—is typically expected in data science interviews at big tech companies?</w:t>
+        <w:t>How were data science projects typically initiated and scoped at these companies?</w:t>
       </w:r>
     </w:p>
     <w:p>
@@ -679,13 +644,7 @@
         </w:numPr>
       </w:pPr>
       <w:r>
-        <w:t xml:space="preserve">You’re also a co-founder of Interview Master—what common mistakes do candidates make in data science case-study </w:t>
-      </w:r>
-      <w:r>
-        <w:t xml:space="preserve">interviews </w:t>
-      </w:r>
-      <w:r>
-        <w:t>and how do you recommend overcoming them?</w:t>
+        <w:t>What challenges did you face communicating data science work to non-technical stakeholders, and how did you overcome them?</w:t>
       </w:r>
     </w:p>
     <w:p>
@@ -697,7 +656,7 @@
         </w:numPr>
       </w:pPr>
       <w:r>
-        <w:t>Meta and Amazon have different business models. Can you explain how a data scientist’s role and impact differed between them, and what that taught you?</w:t>
+        <w:t>How did large companies balance data-driven insights with experimentation and business instincts?</w:t>
       </w:r>
     </w:p>
     <w:p>
@@ -709,7 +668,7 @@
         </w:numPr>
       </w:pPr>
       <w:r>
-        <w:t>When preparing for competitive tech interviews, how should candidates craft their stories—such as impactful projects or leadership experiences—to stand out?</w:t>
+        <w:t>What current trends are shaping how candidates are evaluated for data science roles, especially regarding technical and soft skills?</w:t>
       </w:r>
     </w:p>
     <w:p>
@@ -721,7 +680,7 @@
         </w:numPr>
       </w:pPr>
       <w:r>
-        <w:t>Once hired, what habits, collaboration styles, or communication techniques most set junior data scientists up for success at companies like Amazon or Meta?</w:t>
+        <w:t>What are common mistakes early-career professionals make during interviews, and how can they prepare more effectively?</w:t>
       </w:r>
     </w:p>
     <w:p>
@@ -733,7 +692,7 @@
         </w:numPr>
       </w:pPr>
       <w:r>
-        <w:t>From your vantage point coaching candidates and working in tech, which emerging data science skill sets should grads be focusing on now?</w:t>
+        <w:t>How were ethical considerations—such as fairness or algorithmic bias—factored into your day-to-day work at Meta or Amazon?</w:t>
       </w:r>
     </w:p>
     <w:sectPr>
@@ -751,7 +710,7 @@
   <w:abstractNum w:abstractNumId="0" w15:restartNumberingAfterBreak="0">
     <w:nsid w:val="007A735E"/>
     <w:multiLevelType w:val="hybridMultilevel"/>
-    <w:tmpl w:val="62AE2D6E"/>
+    <w:tmpl w:val="78D28550"/>
     <w:lvl w:ilvl="0" w:tplc="0409000F">
       <w:start w:val="1"/>
       <w:numFmt w:val="decimal"/>

</xml_diff>